<commit_message>
Epic 1 - Oleksandr Syrvatka
</commit_message>
<xml_diff>
--- a/ai_12/oleksandr_syrvatka/epic_1/epic_1_practice_and_labs_report_oleksandr_syrvatka.docx
+++ b/ai_12/oleksandr_syrvatka/epic_1/epic_1_practice_and_labs_report_oleksandr_syrvatka.docx
@@ -2872,20 +2872,7 @@
           <w:sz w:val="32"/>
           <w:szCs w:val="32"/>
         </w:rPr>
-        <w:t>Опрац</w:t>
-      </w:r>
-      <w:bookmarkStart w:id="1" w:name="_GoBack"/>
-      <w:bookmarkEnd w:id="1"/>
-      <w:r>
-        <w:rPr>
-          <w:rFonts w:ascii="Times New Roman" w:hAnsi="Times New Roman" w:cs="Times New Roman"/>
-          <w:b/>
-          <w:bCs/>
-          <w:color w:val="000000"/>
-          <w:sz w:val="32"/>
-          <w:szCs w:val="32"/>
-        </w:rPr>
-        <w:t>ьовано</w:t>
+        <w:t>Опрацьовано</w:t>
       </w:r>
       <w:r>
         <w:rPr>
@@ -5769,6 +5756,52 @@
         </w:rPr>
         <w:t>Pull request:</w:t>
       </w:r>
+      <w:r>
+        <w:rPr>
+          <w:rFonts w:hint="default"/>
+          <w:sz w:val="28"/>
+          <w:szCs w:val="28"/>
+          <w:lang w:val="en-US"/>
+        </w:rPr>
+        <w:fldChar w:fldCharType="begin"/>
+      </w:r>
+      <w:r>
+        <w:rPr>
+          <w:rFonts w:hint="default"/>
+          <w:sz w:val="28"/>
+          <w:szCs w:val="28"/>
+          <w:lang w:val="en-US"/>
+        </w:rPr>
+        <w:instrText xml:space="preserve"> HYPERLINK "https://github.com/artificial-intelligence-department/ai_programming_playground_2024/pull/109" </w:instrText>
+      </w:r>
+      <w:r>
+        <w:rPr>
+          <w:rFonts w:hint="default"/>
+          <w:sz w:val="28"/>
+          <w:szCs w:val="28"/>
+          <w:lang w:val="en-US"/>
+        </w:rPr>
+        <w:fldChar w:fldCharType="separate"/>
+      </w:r>
+      <w:r>
+        <w:rPr>
+          <w:rStyle w:val="6"/>
+          <w:rFonts w:hint="default"/>
+          <w:sz w:val="28"/>
+          <w:szCs w:val="28"/>
+          <w:lang w:val="en-US"/>
+        </w:rPr>
+        <w:t>https://github.com/artificial-intelligence-department/ai_programming_playground_2024/pull/109</w:t>
+      </w:r>
+      <w:r>
+        <w:rPr>
+          <w:rFonts w:hint="default"/>
+          <w:sz w:val="28"/>
+          <w:szCs w:val="28"/>
+          <w:lang w:val="en-US"/>
+        </w:rPr>
+        <w:fldChar w:fldCharType="end"/>
+      </w:r>
     </w:p>
     <w:p>
       <w:pPr>
@@ -5790,6 +5823,8 @@
         </w:rPr>
         <w:t xml:space="preserve">Висновки: </w:t>
       </w:r>
+      <w:bookmarkStart w:id="1" w:name="_GoBack"/>
+      <w:bookmarkEnd w:id="1"/>
     </w:p>
     <w:p>
       <w:pPr>

</xml_diff>